<commit_message>
updated CV privacy (removed details)
</commit_message>
<xml_diff>
--- a/public/CV_march2021.docx
+++ b/public/CV_march2021.docx
@@ -1430,55 +1430,138 @@
           <w:sz w:val="22"/>
           <w:szCs w:val="22"/>
         </w:rPr>
+        <w:t xml:space="preserve"> (citations</w:t>
+      </w:r>
+      <w:r>
+        <w:rPr>
+          <w:rFonts w:ascii="Calibri" w:hAnsi="Calibri" w:cs="Calibri"/>
+          <w:bCs/>
+          <w:sz w:val="22"/>
+          <w:szCs w:val="22"/>
+        </w:rPr>
+        <w:t>: 1)</w:t>
+      </w:r>
+    </w:p>
+    <w:p>
+      <w:pPr>
+        <w:ind w:left="720" w:hanging="720"/>
+        <w:rPr>
+          <w:rFonts w:ascii="Calibri" w:hAnsi="Calibri" w:cs="Calibri"/>
+          <w:bCs/>
+          <w:sz w:val="22"/>
+          <w:szCs w:val="22"/>
+        </w:rPr>
+      </w:pPr>
+      <w:proofErr w:type="spellStart"/>
+      <w:r>
+        <w:rPr>
+          <w:rFonts w:asciiTheme="majorHAnsi" w:hAnsiTheme="majorHAnsi" w:cstheme="majorHAnsi"/>
+          <w:color w:val="222222"/>
+          <w:sz w:val="22"/>
+          <w:szCs w:val="22"/>
+          <w:shd w:val="clear" w:color="auto" w:fill="FFFFFF"/>
+        </w:rPr>
+        <w:t>Whytock</w:t>
+      </w:r>
+      <w:proofErr w:type="spellEnd"/>
+      <w:r>
+        <w:rPr>
+          <w:rFonts w:asciiTheme="majorHAnsi" w:hAnsiTheme="majorHAnsi" w:cstheme="majorHAnsi"/>
+          <w:color w:val="222222"/>
+          <w:sz w:val="22"/>
+          <w:szCs w:val="22"/>
+          <w:shd w:val="clear" w:color="auto" w:fill="FFFFFF"/>
+        </w:rPr>
+        <w:t xml:space="preserve">, R; </w:t>
+      </w:r>
+      <w:proofErr w:type="spellStart"/>
+      <w:r>
+        <w:rPr>
+          <w:rFonts w:asciiTheme="majorHAnsi" w:hAnsiTheme="majorHAnsi" w:cstheme="majorHAnsi"/>
+          <w:color w:val="222222"/>
+          <w:sz w:val="22"/>
+          <w:szCs w:val="22"/>
+          <w:shd w:val="clear" w:color="auto" w:fill="FFFFFF"/>
+        </w:rPr>
+        <w:t>Świeżewski</w:t>
+      </w:r>
+      <w:proofErr w:type="spellEnd"/>
+      <w:r>
+        <w:rPr>
+          <w:rFonts w:asciiTheme="majorHAnsi" w:hAnsiTheme="majorHAnsi" w:cstheme="majorHAnsi"/>
+          <w:color w:val="222222"/>
+          <w:sz w:val="22"/>
+          <w:szCs w:val="22"/>
+          <w:shd w:val="clear" w:color="auto" w:fill="FFFFFF"/>
+        </w:rPr>
+        <w:t xml:space="preserve">, J.; </w:t>
+      </w:r>
+      <w:proofErr w:type="spellStart"/>
+      <w:r>
+        <w:rPr>
+          <w:rFonts w:asciiTheme="majorHAnsi" w:hAnsiTheme="majorHAnsi" w:cstheme="majorHAnsi"/>
+          <w:color w:val="222222"/>
+          <w:sz w:val="22"/>
+          <w:szCs w:val="22"/>
+          <w:shd w:val="clear" w:color="auto" w:fill="FFFFFF"/>
+        </w:rPr>
+        <w:t>Zwerts</w:t>
+      </w:r>
+      <w:proofErr w:type="spellEnd"/>
+      <w:r>
+        <w:rPr>
+          <w:rFonts w:asciiTheme="majorHAnsi" w:hAnsiTheme="majorHAnsi" w:cstheme="majorHAnsi"/>
+          <w:color w:val="222222"/>
+          <w:sz w:val="22"/>
+          <w:szCs w:val="22"/>
+          <w:shd w:val="clear" w:color="auto" w:fill="FFFFFF"/>
+        </w:rPr>
+        <w:t>, J.A.; Bara‐</w:t>
+      </w:r>
+      <w:proofErr w:type="spellStart"/>
+      <w:r>
+        <w:rPr>
+          <w:rFonts w:asciiTheme="majorHAnsi" w:hAnsiTheme="majorHAnsi" w:cstheme="majorHAnsi"/>
+          <w:color w:val="222222"/>
+          <w:sz w:val="22"/>
+          <w:szCs w:val="22"/>
+          <w:shd w:val="clear" w:color="auto" w:fill="FFFFFF"/>
+        </w:rPr>
+        <w:t>Słupski</w:t>
+      </w:r>
+      <w:proofErr w:type="spellEnd"/>
+      <w:r>
+        <w:rPr>
+          <w:rFonts w:asciiTheme="majorHAnsi" w:hAnsiTheme="majorHAnsi" w:cstheme="majorHAnsi"/>
+          <w:color w:val="222222"/>
+          <w:sz w:val="22"/>
+          <w:szCs w:val="22"/>
+          <w:shd w:val="clear" w:color="auto" w:fill="FFFFFF"/>
+        </w:rPr>
+        <w:t xml:space="preserve">, T.; </w:t>
+      </w:r>
+      <w:proofErr w:type="spellStart"/>
+      <w:r>
+        <w:rPr>
+          <w:rFonts w:asciiTheme="majorHAnsi" w:hAnsiTheme="majorHAnsi" w:cstheme="majorHAnsi"/>
+          <w:color w:val="222222"/>
+          <w:sz w:val="22"/>
+          <w:szCs w:val="22"/>
+          <w:shd w:val="clear" w:color="auto" w:fill="FFFFFF"/>
+        </w:rPr>
+        <w:t>Koumba</w:t>
+      </w:r>
+      <w:proofErr w:type="spellEnd"/>
+      <w:r>
+        <w:rPr>
+          <w:rFonts w:asciiTheme="majorHAnsi" w:hAnsiTheme="majorHAnsi" w:cstheme="majorHAnsi"/>
+          <w:color w:val="222222"/>
+          <w:sz w:val="22"/>
+          <w:szCs w:val="22"/>
+          <w:shd w:val="clear" w:color="auto" w:fill="FFFFFF"/>
+        </w:rPr>
         <w:t xml:space="preserve"> </w:t>
       </w:r>
-      <w:r>
-        <w:rPr>
-          <w:rFonts w:asciiTheme="majorHAnsi" w:hAnsiTheme="majorHAnsi" w:cstheme="majorHAnsi"/>
-          <w:bCs/>
-          <w:sz w:val="22"/>
-          <w:szCs w:val="22"/>
-        </w:rPr>
-        <w:t>(citations</w:t>
-      </w:r>
-      <w:r>
-        <w:rPr>
-          <w:rFonts w:ascii="Calibri" w:hAnsi="Calibri" w:cs="Calibri"/>
-          <w:bCs/>
-          <w:sz w:val="22"/>
-          <w:szCs w:val="22"/>
-        </w:rPr>
-        <w:t xml:space="preserve">: </w:t>
-      </w:r>
-      <w:r>
-        <w:rPr>
-          <w:rFonts w:ascii="Calibri" w:hAnsi="Calibri" w:cs="Calibri"/>
-          <w:bCs/>
-          <w:sz w:val="22"/>
-          <w:szCs w:val="22"/>
-        </w:rPr>
-        <w:t>1</w:t>
-      </w:r>
-      <w:r>
-        <w:rPr>
-          <w:rFonts w:ascii="Calibri" w:hAnsi="Calibri" w:cs="Calibri"/>
-          <w:bCs/>
-          <w:sz w:val="22"/>
-          <w:szCs w:val="22"/>
-        </w:rPr>
-        <w:t>)</w:t>
-      </w:r>
-    </w:p>
-    <w:p>
-      <w:pPr>
-        <w:ind w:left="720" w:hanging="720"/>
-        <w:rPr>
-          <w:rFonts w:ascii="Calibri" w:hAnsi="Calibri" w:cs="Calibri"/>
-          <w:bCs/>
-          <w:sz w:val="22"/>
-          <w:szCs w:val="22"/>
-        </w:rPr>
-      </w:pPr>
       <w:proofErr w:type="spellStart"/>
       <w:r>
         <w:rPr>
@@ -1488,7 +1571,7 @@
           <w:szCs w:val="22"/>
           <w:shd w:val="clear" w:color="auto" w:fill="FFFFFF"/>
         </w:rPr>
-        <w:t>Whytock</w:t>
+        <w:t>Pambo</w:t>
       </w:r>
       <w:proofErr w:type="spellEnd"/>
       <w:r>
@@ -1499,7 +1582,7 @@
           <w:szCs w:val="22"/>
           <w:shd w:val="clear" w:color="auto" w:fill="FFFFFF"/>
         </w:rPr>
-        <w:t xml:space="preserve">, R; </w:t>
+        <w:t xml:space="preserve">, A.F.; </w:t>
       </w:r>
       <w:proofErr w:type="spellStart"/>
       <w:r>
@@ -1510,7 +1593,7 @@
           <w:szCs w:val="22"/>
           <w:shd w:val="clear" w:color="auto" w:fill="FFFFFF"/>
         </w:rPr>
-        <w:t>Świeżewski</w:t>
+        <w:t>Rogala,M</w:t>
       </w:r>
       <w:proofErr w:type="spellEnd"/>
       <w:r>
@@ -1521,8 +1604,9 @@
           <w:szCs w:val="22"/>
           <w:shd w:val="clear" w:color="auto" w:fill="FFFFFF"/>
         </w:rPr>
-        <w:t xml:space="preserve">, </w:t>
-      </w:r>
+        <w:t xml:space="preserve">.; </w:t>
+      </w:r>
+      <w:proofErr w:type="spellStart"/>
       <w:r>
         <w:rPr>
           <w:rFonts w:asciiTheme="majorHAnsi" w:hAnsiTheme="majorHAnsi" w:cstheme="majorHAnsi"/>
@@ -1531,7 +1615,18 @@
           <w:szCs w:val="22"/>
           <w:shd w:val="clear" w:color="auto" w:fill="FFFFFF"/>
         </w:rPr>
-        <w:t xml:space="preserve">J.; </w:t>
+        <w:t>Bahaa</w:t>
+      </w:r>
+      <w:proofErr w:type="spellEnd"/>
+      <w:r>
+        <w:rPr>
+          <w:rFonts w:asciiTheme="majorHAnsi" w:hAnsiTheme="majorHAnsi" w:cstheme="majorHAnsi"/>
+          <w:color w:val="222222"/>
+          <w:sz w:val="22"/>
+          <w:szCs w:val="22"/>
+          <w:shd w:val="clear" w:color="auto" w:fill="FFFFFF"/>
+        </w:rPr>
+        <w:t xml:space="preserve">‐el‐din, L.; </w:t>
       </w:r>
       <w:proofErr w:type="spellStart"/>
       <w:r>
@@ -1542,7 +1637,7 @@
           <w:szCs w:val="22"/>
           <w:shd w:val="clear" w:color="auto" w:fill="FFFFFF"/>
         </w:rPr>
-        <w:t>Zwerts</w:t>
+        <w:t>Boekee</w:t>
       </w:r>
       <w:proofErr w:type="spellEnd"/>
       <w:r>
@@ -1553,8 +1648,9 @@
           <w:szCs w:val="22"/>
           <w:shd w:val="clear" w:color="auto" w:fill="FFFFFF"/>
         </w:rPr>
-        <w:t>,</w:t>
-      </w:r>
+        <w:t xml:space="preserve">, K.; </w:t>
+      </w:r>
+      <w:proofErr w:type="spellStart"/>
       <w:r>
         <w:rPr>
           <w:rFonts w:asciiTheme="majorHAnsi" w:hAnsiTheme="majorHAnsi" w:cstheme="majorHAnsi"/>
@@ -1563,8 +1659,9 @@
           <w:szCs w:val="22"/>
           <w:shd w:val="clear" w:color="auto" w:fill="FFFFFF"/>
         </w:rPr>
-        <w:t xml:space="preserve"> J.A.;</w:t>
-      </w:r>
+        <w:t>Brittain</w:t>
+      </w:r>
+      <w:proofErr w:type="spellEnd"/>
       <w:r>
         <w:rPr>
           <w:rFonts w:asciiTheme="majorHAnsi" w:hAnsiTheme="majorHAnsi" w:cstheme="majorHAnsi"/>
@@ -1573,7 +1670,29 @@
           <w:szCs w:val="22"/>
           <w:shd w:val="clear" w:color="auto" w:fill="FFFFFF"/>
         </w:rPr>
-        <w:t xml:space="preserve"> Bara‐</w:t>
+        <w:t xml:space="preserve">, S.;  </w:t>
+      </w:r>
+      <w:r>
+        <w:rPr>
+          <w:rFonts w:asciiTheme="majorHAnsi" w:hAnsiTheme="majorHAnsi" w:cstheme="majorHAnsi"/>
+          <w:b/>
+          <w:bCs/>
+          <w:color w:val="222222"/>
+          <w:sz w:val="22"/>
+          <w:szCs w:val="22"/>
+          <w:shd w:val="clear" w:color="auto" w:fill="FFFFFF"/>
+        </w:rPr>
+        <w:t>Cardoso, A.W.</w:t>
+      </w:r>
+      <w:r>
+        <w:rPr>
+          <w:rFonts w:asciiTheme="majorHAnsi" w:hAnsiTheme="majorHAnsi" w:cstheme="majorHAnsi"/>
+          <w:color w:val="222222"/>
+          <w:sz w:val="22"/>
+          <w:szCs w:val="22"/>
+          <w:shd w:val="clear" w:color="auto" w:fill="FFFFFF"/>
+        </w:rPr>
+        <w:t xml:space="preserve">; Henschel, P.; Lehmann, D.; </w:t>
       </w:r>
       <w:proofErr w:type="spellStart"/>
       <w:r>
@@ -1584,7 +1703,7 @@
           <w:szCs w:val="22"/>
           <w:shd w:val="clear" w:color="auto" w:fill="FFFFFF"/>
         </w:rPr>
-        <w:t>Słupski</w:t>
+        <w:t>Momboua</w:t>
       </w:r>
       <w:proofErr w:type="spellEnd"/>
       <w:r>
@@ -1595,8 +1714,9 @@
           <w:szCs w:val="22"/>
           <w:shd w:val="clear" w:color="auto" w:fill="FFFFFF"/>
         </w:rPr>
-        <w:t xml:space="preserve">, </w:t>
-      </w:r>
+        <w:t xml:space="preserve">, B.; </w:t>
+      </w:r>
+      <w:proofErr w:type="spellStart"/>
       <w:r>
         <w:rPr>
           <w:rFonts w:asciiTheme="majorHAnsi" w:hAnsiTheme="majorHAnsi" w:cstheme="majorHAnsi"/>
@@ -1605,9 +1725,9 @@
           <w:szCs w:val="22"/>
           <w:shd w:val="clear" w:color="auto" w:fill="FFFFFF"/>
         </w:rPr>
-        <w:t xml:space="preserve">T.; </w:t>
-      </w:r>
-      <w:proofErr w:type="spellStart"/>
+        <w:t>Opepa</w:t>
+      </w:r>
+      <w:proofErr w:type="spellEnd"/>
       <w:r>
         <w:rPr>
           <w:rFonts w:asciiTheme="majorHAnsi" w:hAnsiTheme="majorHAnsi" w:cstheme="majorHAnsi"/>
@@ -1616,426 +1736,7 @@
           <w:szCs w:val="22"/>
           <w:shd w:val="clear" w:color="auto" w:fill="FFFFFF"/>
         </w:rPr>
-        <w:t>Koumba</w:t>
-      </w:r>
-      <w:proofErr w:type="spellEnd"/>
-      <w:r>
-        <w:rPr>
-          <w:rFonts w:asciiTheme="majorHAnsi" w:hAnsiTheme="majorHAnsi" w:cstheme="majorHAnsi"/>
-          <w:color w:val="222222"/>
-          <w:sz w:val="22"/>
-          <w:szCs w:val="22"/>
-          <w:shd w:val="clear" w:color="auto" w:fill="FFFFFF"/>
-        </w:rPr>
-        <w:t xml:space="preserve"> </w:t>
-      </w:r>
-      <w:proofErr w:type="spellStart"/>
-      <w:r>
-        <w:rPr>
-          <w:rFonts w:asciiTheme="majorHAnsi" w:hAnsiTheme="majorHAnsi" w:cstheme="majorHAnsi"/>
-          <w:color w:val="222222"/>
-          <w:sz w:val="22"/>
-          <w:szCs w:val="22"/>
-          <w:shd w:val="clear" w:color="auto" w:fill="FFFFFF"/>
-        </w:rPr>
-        <w:t>Pambo</w:t>
-      </w:r>
-      <w:proofErr w:type="spellEnd"/>
-      <w:r>
-        <w:rPr>
-          <w:rFonts w:asciiTheme="majorHAnsi" w:hAnsiTheme="majorHAnsi" w:cstheme="majorHAnsi"/>
-          <w:color w:val="222222"/>
-          <w:sz w:val="22"/>
-          <w:szCs w:val="22"/>
-          <w:shd w:val="clear" w:color="auto" w:fill="FFFFFF"/>
-        </w:rPr>
-        <w:t xml:space="preserve">, </w:t>
-      </w:r>
-      <w:r>
-        <w:rPr>
-          <w:rFonts w:asciiTheme="majorHAnsi" w:hAnsiTheme="majorHAnsi" w:cstheme="majorHAnsi"/>
-          <w:color w:val="222222"/>
-          <w:sz w:val="22"/>
-          <w:szCs w:val="22"/>
-          <w:shd w:val="clear" w:color="auto" w:fill="FFFFFF"/>
-        </w:rPr>
-        <w:t xml:space="preserve">A.F.; </w:t>
-      </w:r>
-      <w:proofErr w:type="spellStart"/>
-      <w:r>
-        <w:rPr>
-          <w:rFonts w:asciiTheme="majorHAnsi" w:hAnsiTheme="majorHAnsi" w:cstheme="majorHAnsi"/>
-          <w:color w:val="222222"/>
-          <w:sz w:val="22"/>
-          <w:szCs w:val="22"/>
-          <w:shd w:val="clear" w:color="auto" w:fill="FFFFFF"/>
-        </w:rPr>
-        <w:t>Rogala,</w:t>
-      </w:r>
-      <w:r>
-        <w:rPr>
-          <w:rFonts w:asciiTheme="majorHAnsi" w:hAnsiTheme="majorHAnsi" w:cstheme="majorHAnsi"/>
-          <w:color w:val="222222"/>
-          <w:sz w:val="22"/>
-          <w:szCs w:val="22"/>
-          <w:shd w:val="clear" w:color="auto" w:fill="FFFFFF"/>
-        </w:rPr>
-        <w:t>M</w:t>
-      </w:r>
-      <w:proofErr w:type="spellEnd"/>
-      <w:r>
-        <w:rPr>
-          <w:rFonts w:asciiTheme="majorHAnsi" w:hAnsiTheme="majorHAnsi" w:cstheme="majorHAnsi"/>
-          <w:color w:val="222222"/>
-          <w:sz w:val="22"/>
-          <w:szCs w:val="22"/>
-          <w:shd w:val="clear" w:color="auto" w:fill="FFFFFF"/>
-        </w:rPr>
-        <w:t xml:space="preserve">.; </w:t>
-      </w:r>
-      <w:proofErr w:type="spellStart"/>
-      <w:r>
-        <w:rPr>
-          <w:rFonts w:asciiTheme="majorHAnsi" w:hAnsiTheme="majorHAnsi" w:cstheme="majorHAnsi"/>
-          <w:color w:val="222222"/>
-          <w:sz w:val="22"/>
-          <w:szCs w:val="22"/>
-          <w:shd w:val="clear" w:color="auto" w:fill="FFFFFF"/>
-        </w:rPr>
-        <w:t>Bahaa</w:t>
-      </w:r>
-      <w:proofErr w:type="spellEnd"/>
-      <w:r>
-        <w:rPr>
-          <w:rFonts w:asciiTheme="majorHAnsi" w:hAnsiTheme="majorHAnsi" w:cstheme="majorHAnsi"/>
-          <w:color w:val="222222"/>
-          <w:sz w:val="22"/>
-          <w:szCs w:val="22"/>
-          <w:shd w:val="clear" w:color="auto" w:fill="FFFFFF"/>
-        </w:rPr>
-        <w:t xml:space="preserve">‐el‐din, </w:t>
-      </w:r>
-      <w:r>
-        <w:rPr>
-          <w:rFonts w:asciiTheme="majorHAnsi" w:hAnsiTheme="majorHAnsi" w:cstheme="majorHAnsi"/>
-          <w:color w:val="222222"/>
-          <w:sz w:val="22"/>
-          <w:szCs w:val="22"/>
-          <w:shd w:val="clear" w:color="auto" w:fill="FFFFFF"/>
-        </w:rPr>
-        <w:t xml:space="preserve">L.; </w:t>
-      </w:r>
-      <w:proofErr w:type="spellStart"/>
-      <w:r>
-        <w:rPr>
-          <w:rFonts w:asciiTheme="majorHAnsi" w:hAnsiTheme="majorHAnsi" w:cstheme="majorHAnsi"/>
-          <w:color w:val="222222"/>
-          <w:sz w:val="22"/>
-          <w:szCs w:val="22"/>
-          <w:shd w:val="clear" w:color="auto" w:fill="FFFFFF"/>
-        </w:rPr>
-        <w:t>Boekee</w:t>
-      </w:r>
-      <w:proofErr w:type="spellEnd"/>
-      <w:r>
-        <w:rPr>
-          <w:rFonts w:asciiTheme="majorHAnsi" w:hAnsiTheme="majorHAnsi" w:cstheme="majorHAnsi"/>
-          <w:color w:val="222222"/>
-          <w:sz w:val="22"/>
-          <w:szCs w:val="22"/>
-          <w:shd w:val="clear" w:color="auto" w:fill="FFFFFF"/>
-        </w:rPr>
-        <w:t xml:space="preserve">, </w:t>
-      </w:r>
-      <w:r>
-        <w:rPr>
-          <w:rFonts w:asciiTheme="majorHAnsi" w:hAnsiTheme="majorHAnsi" w:cstheme="majorHAnsi"/>
-          <w:color w:val="222222"/>
-          <w:sz w:val="22"/>
-          <w:szCs w:val="22"/>
-          <w:shd w:val="clear" w:color="auto" w:fill="FFFFFF"/>
-        </w:rPr>
-        <w:t xml:space="preserve">K.; </w:t>
-      </w:r>
-      <w:proofErr w:type="spellStart"/>
-      <w:r>
-        <w:rPr>
-          <w:rFonts w:asciiTheme="majorHAnsi" w:hAnsiTheme="majorHAnsi" w:cstheme="majorHAnsi"/>
-          <w:color w:val="222222"/>
-          <w:sz w:val="22"/>
-          <w:szCs w:val="22"/>
-          <w:shd w:val="clear" w:color="auto" w:fill="FFFFFF"/>
-        </w:rPr>
-        <w:t>Brittain</w:t>
-      </w:r>
-      <w:proofErr w:type="spellEnd"/>
-      <w:r>
-        <w:rPr>
-          <w:rFonts w:asciiTheme="majorHAnsi" w:hAnsiTheme="majorHAnsi" w:cstheme="majorHAnsi"/>
-          <w:color w:val="222222"/>
-          <w:sz w:val="22"/>
-          <w:szCs w:val="22"/>
-          <w:shd w:val="clear" w:color="auto" w:fill="FFFFFF"/>
-        </w:rPr>
-        <w:t>,</w:t>
-      </w:r>
-      <w:r>
-        <w:rPr>
-          <w:rFonts w:asciiTheme="majorHAnsi" w:hAnsiTheme="majorHAnsi" w:cstheme="majorHAnsi"/>
-          <w:color w:val="222222"/>
-          <w:sz w:val="22"/>
-          <w:szCs w:val="22"/>
-          <w:shd w:val="clear" w:color="auto" w:fill="FFFFFF"/>
-        </w:rPr>
-        <w:t xml:space="preserve"> S.; </w:t>
-      </w:r>
-      <w:r>
-        <w:rPr>
-          <w:rFonts w:asciiTheme="majorHAnsi" w:hAnsiTheme="majorHAnsi" w:cstheme="majorHAnsi"/>
-          <w:color w:val="222222"/>
-          <w:sz w:val="22"/>
-          <w:szCs w:val="22"/>
-          <w:shd w:val="clear" w:color="auto" w:fill="FFFFFF"/>
-        </w:rPr>
-        <w:t xml:space="preserve"> </w:t>
-      </w:r>
-      <w:r>
-        <w:rPr>
-          <w:rFonts w:asciiTheme="majorHAnsi" w:hAnsiTheme="majorHAnsi" w:cstheme="majorHAnsi"/>
-          <w:b/>
-          <w:bCs/>
-          <w:color w:val="222222"/>
-          <w:sz w:val="22"/>
-          <w:szCs w:val="22"/>
-          <w:shd w:val="clear" w:color="auto" w:fill="FFFFFF"/>
-        </w:rPr>
-        <w:t xml:space="preserve">Cardoso, </w:t>
-      </w:r>
-      <w:r>
-        <w:rPr>
-          <w:rFonts w:asciiTheme="majorHAnsi" w:hAnsiTheme="majorHAnsi" w:cstheme="majorHAnsi"/>
-          <w:b/>
-          <w:bCs/>
-          <w:color w:val="222222"/>
-          <w:sz w:val="22"/>
-          <w:szCs w:val="22"/>
-          <w:shd w:val="clear" w:color="auto" w:fill="FFFFFF"/>
-        </w:rPr>
-        <w:t>A.W.</w:t>
-      </w:r>
-      <w:r>
-        <w:rPr>
-          <w:rFonts w:asciiTheme="majorHAnsi" w:hAnsiTheme="majorHAnsi" w:cstheme="majorHAnsi"/>
-          <w:color w:val="222222"/>
-          <w:sz w:val="22"/>
-          <w:szCs w:val="22"/>
-          <w:shd w:val="clear" w:color="auto" w:fill="FFFFFF"/>
-        </w:rPr>
-        <w:t xml:space="preserve">; </w:t>
-      </w:r>
-      <w:r>
-        <w:rPr>
-          <w:rFonts w:asciiTheme="majorHAnsi" w:hAnsiTheme="majorHAnsi" w:cstheme="majorHAnsi"/>
-          <w:color w:val="222222"/>
-          <w:sz w:val="22"/>
-          <w:szCs w:val="22"/>
-          <w:shd w:val="clear" w:color="auto" w:fill="FFFFFF"/>
-        </w:rPr>
-        <w:t xml:space="preserve">Henschel, </w:t>
-      </w:r>
-      <w:r>
-        <w:rPr>
-          <w:rFonts w:asciiTheme="majorHAnsi" w:hAnsiTheme="majorHAnsi" w:cstheme="majorHAnsi"/>
-          <w:color w:val="222222"/>
-          <w:sz w:val="22"/>
-          <w:szCs w:val="22"/>
-          <w:shd w:val="clear" w:color="auto" w:fill="FFFFFF"/>
-        </w:rPr>
-        <w:t xml:space="preserve">P.; </w:t>
-      </w:r>
-      <w:r>
-        <w:rPr>
-          <w:rFonts w:asciiTheme="majorHAnsi" w:hAnsiTheme="majorHAnsi" w:cstheme="majorHAnsi"/>
-          <w:color w:val="222222"/>
-          <w:sz w:val="22"/>
-          <w:szCs w:val="22"/>
-          <w:shd w:val="clear" w:color="auto" w:fill="FFFFFF"/>
-        </w:rPr>
-        <w:t xml:space="preserve">Lehmann, </w:t>
-      </w:r>
-      <w:r>
-        <w:rPr>
-          <w:rFonts w:asciiTheme="majorHAnsi" w:hAnsiTheme="majorHAnsi" w:cstheme="majorHAnsi"/>
-          <w:color w:val="222222"/>
-          <w:sz w:val="22"/>
-          <w:szCs w:val="22"/>
-          <w:shd w:val="clear" w:color="auto" w:fill="FFFFFF"/>
-        </w:rPr>
-        <w:t xml:space="preserve">D.; </w:t>
-      </w:r>
-      <w:proofErr w:type="spellStart"/>
-      <w:r>
-        <w:rPr>
-          <w:rFonts w:asciiTheme="majorHAnsi" w:hAnsiTheme="majorHAnsi" w:cstheme="majorHAnsi"/>
-          <w:color w:val="222222"/>
-          <w:sz w:val="22"/>
-          <w:szCs w:val="22"/>
-          <w:shd w:val="clear" w:color="auto" w:fill="FFFFFF"/>
-        </w:rPr>
-        <w:t>Momboua</w:t>
-      </w:r>
-      <w:proofErr w:type="spellEnd"/>
-      <w:r>
-        <w:rPr>
-          <w:rFonts w:asciiTheme="majorHAnsi" w:hAnsiTheme="majorHAnsi" w:cstheme="majorHAnsi"/>
-          <w:color w:val="222222"/>
-          <w:sz w:val="22"/>
-          <w:szCs w:val="22"/>
-          <w:shd w:val="clear" w:color="auto" w:fill="FFFFFF"/>
-        </w:rPr>
-        <w:t xml:space="preserve">, </w:t>
-      </w:r>
-      <w:r>
-        <w:rPr>
-          <w:rFonts w:asciiTheme="majorHAnsi" w:hAnsiTheme="majorHAnsi" w:cstheme="majorHAnsi"/>
-          <w:color w:val="222222"/>
-          <w:sz w:val="22"/>
-          <w:szCs w:val="22"/>
-          <w:shd w:val="clear" w:color="auto" w:fill="FFFFFF"/>
-        </w:rPr>
-        <w:t xml:space="preserve">B.; </w:t>
-      </w:r>
-      <w:proofErr w:type="spellStart"/>
-      <w:r>
-        <w:rPr>
-          <w:rFonts w:asciiTheme="majorHAnsi" w:hAnsiTheme="majorHAnsi" w:cstheme="majorHAnsi"/>
-          <w:color w:val="222222"/>
-          <w:sz w:val="22"/>
-          <w:szCs w:val="22"/>
-          <w:shd w:val="clear" w:color="auto" w:fill="FFFFFF"/>
-        </w:rPr>
-        <w:t>Opepa</w:t>
-      </w:r>
-      <w:proofErr w:type="spellEnd"/>
-      <w:r>
-        <w:rPr>
-          <w:rFonts w:asciiTheme="majorHAnsi" w:hAnsiTheme="majorHAnsi" w:cstheme="majorHAnsi"/>
-          <w:color w:val="222222"/>
-          <w:sz w:val="22"/>
-          <w:szCs w:val="22"/>
-          <w:shd w:val="clear" w:color="auto" w:fill="FFFFFF"/>
-        </w:rPr>
-        <w:t xml:space="preserve">, </w:t>
-      </w:r>
-      <w:r>
-        <w:rPr>
-          <w:rFonts w:asciiTheme="majorHAnsi" w:hAnsiTheme="majorHAnsi" w:cstheme="majorHAnsi"/>
-          <w:color w:val="222222"/>
-          <w:sz w:val="22"/>
-          <w:szCs w:val="22"/>
-          <w:shd w:val="clear" w:color="auto" w:fill="FFFFFF"/>
-        </w:rPr>
-        <w:t xml:space="preserve">C.K.; </w:t>
-      </w:r>
-      <w:r>
-        <w:rPr>
-          <w:rFonts w:asciiTheme="majorHAnsi" w:hAnsiTheme="majorHAnsi" w:cstheme="majorHAnsi"/>
-          <w:color w:val="222222"/>
-          <w:sz w:val="22"/>
-          <w:szCs w:val="22"/>
-          <w:shd w:val="clear" w:color="auto" w:fill="FFFFFF"/>
-        </w:rPr>
-        <w:t>Orbell,</w:t>
-      </w:r>
-      <w:r>
-        <w:rPr>
-          <w:rFonts w:asciiTheme="majorHAnsi" w:hAnsiTheme="majorHAnsi" w:cstheme="majorHAnsi"/>
-          <w:color w:val="222222"/>
-          <w:sz w:val="22"/>
-          <w:szCs w:val="22"/>
-          <w:shd w:val="clear" w:color="auto" w:fill="FFFFFF"/>
-        </w:rPr>
-        <w:t xml:space="preserve"> C.; </w:t>
-      </w:r>
-      <w:r>
-        <w:rPr>
-          <w:rFonts w:asciiTheme="majorHAnsi" w:hAnsiTheme="majorHAnsi" w:cstheme="majorHAnsi"/>
-          <w:color w:val="222222"/>
-          <w:sz w:val="22"/>
-          <w:szCs w:val="22"/>
-          <w:shd w:val="clear" w:color="auto" w:fill="FFFFFF"/>
-        </w:rPr>
-        <w:t>Pitman,</w:t>
-      </w:r>
-      <w:r>
-        <w:rPr>
-          <w:rFonts w:asciiTheme="majorHAnsi" w:hAnsiTheme="majorHAnsi" w:cstheme="majorHAnsi"/>
-          <w:color w:val="222222"/>
-          <w:sz w:val="22"/>
-          <w:szCs w:val="22"/>
-          <w:shd w:val="clear" w:color="auto" w:fill="FFFFFF"/>
-        </w:rPr>
-        <w:t xml:space="preserve"> R.T.; </w:t>
-      </w:r>
-      <w:r>
-        <w:rPr>
-          <w:rFonts w:asciiTheme="majorHAnsi" w:hAnsiTheme="majorHAnsi" w:cstheme="majorHAnsi"/>
-          <w:color w:val="222222"/>
-          <w:sz w:val="22"/>
-          <w:szCs w:val="22"/>
-          <w:shd w:val="clear" w:color="auto" w:fill="FFFFFF"/>
-        </w:rPr>
-        <w:t>Robinson,</w:t>
-      </w:r>
-      <w:r>
-        <w:rPr>
-          <w:rFonts w:asciiTheme="majorHAnsi" w:hAnsiTheme="majorHAnsi" w:cstheme="majorHAnsi"/>
-          <w:color w:val="222222"/>
-          <w:sz w:val="22"/>
-          <w:szCs w:val="22"/>
-          <w:shd w:val="clear" w:color="auto" w:fill="FFFFFF"/>
-        </w:rPr>
-        <w:t xml:space="preserve"> H.S.; </w:t>
-      </w:r>
-      <w:r>
-        <w:rPr>
-          <w:rFonts w:asciiTheme="majorHAnsi" w:hAnsiTheme="majorHAnsi" w:cstheme="majorHAnsi"/>
-          <w:color w:val="222222"/>
-          <w:sz w:val="22"/>
-          <w:szCs w:val="22"/>
-          <w:shd w:val="clear" w:color="auto" w:fill="FFFFFF"/>
-        </w:rPr>
-        <w:t>Abernethy</w:t>
-      </w:r>
-      <w:r>
-        <w:rPr>
-          <w:rFonts w:asciiTheme="majorHAnsi" w:hAnsiTheme="majorHAnsi" w:cstheme="majorHAnsi"/>
-          <w:color w:val="222222"/>
-          <w:sz w:val="22"/>
-          <w:szCs w:val="22"/>
-          <w:shd w:val="clear" w:color="auto" w:fill="FFFFFF"/>
-        </w:rPr>
-        <w:t xml:space="preserve">, K.A. 2021. </w:t>
-      </w:r>
-      <w:r>
-        <w:rPr>
-          <w:rFonts w:asciiTheme="majorHAnsi" w:hAnsiTheme="majorHAnsi" w:cstheme="majorHAnsi"/>
-          <w:color w:val="222222"/>
-          <w:sz w:val="22"/>
-          <w:szCs w:val="22"/>
-          <w:shd w:val="clear" w:color="auto" w:fill="FFFFFF"/>
-        </w:rPr>
-        <w:t>Robust ecological analysis of camera trap data labelled by a machine learning model</w:t>
-      </w:r>
-      <w:r>
-        <w:rPr>
-          <w:rFonts w:asciiTheme="majorHAnsi" w:hAnsiTheme="majorHAnsi" w:cstheme="majorHAnsi"/>
-          <w:color w:val="222222"/>
-          <w:sz w:val="22"/>
-          <w:szCs w:val="22"/>
-          <w:shd w:val="clear" w:color="auto" w:fill="FFFFFF"/>
-        </w:rPr>
-        <w:t xml:space="preserve">. </w:t>
+        <w:t xml:space="preserve">, C.K.; Orbell, C.; Pitman, R.T.; Robinson, H.S.; Abernethy, K.A. 2021. Robust ecological analysis of camera trap data labelled by a machine learning model. </w:t>
       </w:r>
       <w:r>
         <w:rPr>
@@ -2089,25 +1790,7 @@
           <w:sz w:val="22"/>
           <w:szCs w:val="22"/>
         </w:rPr>
-        <w:t xml:space="preserve">: </w:t>
-      </w:r>
-      <w:r>
-        <w:rPr>
-          <w:rFonts w:ascii="Calibri" w:hAnsi="Calibri" w:cs="Calibri"/>
-          <w:bCs/>
-          <w:sz w:val="22"/>
-          <w:szCs w:val="22"/>
-        </w:rPr>
-        <w:t>1</w:t>
-      </w:r>
-      <w:r>
-        <w:rPr>
-          <w:rFonts w:ascii="Calibri" w:hAnsi="Calibri" w:cs="Calibri"/>
-          <w:bCs/>
-          <w:sz w:val="22"/>
-          <w:szCs w:val="22"/>
-        </w:rPr>
-        <w:t>)</w:t>
+        <w:t>: 1)</w:t>
       </w:r>
     </w:p>
     <w:p>
@@ -2460,25 +2143,7 @@
           <w:sz w:val="22"/>
           <w:szCs w:val="22"/>
         </w:rPr>
-        <w:t xml:space="preserve">: </w:t>
-      </w:r>
-      <w:r>
-        <w:rPr>
-          <w:rFonts w:ascii="Calibri" w:hAnsi="Calibri" w:cs="Calibri"/>
-          <w:bCs/>
-          <w:sz w:val="22"/>
-          <w:szCs w:val="22"/>
-        </w:rPr>
-        <w:t>1</w:t>
-      </w:r>
-      <w:r>
-        <w:rPr>
-          <w:rFonts w:ascii="Calibri" w:hAnsi="Calibri" w:cs="Calibri"/>
-          <w:bCs/>
-          <w:sz w:val="22"/>
-          <w:szCs w:val="22"/>
-        </w:rPr>
-        <w:t>)</w:t>
+        <w:t>: 1)</w:t>
       </w:r>
     </w:p>
     <w:p>
@@ -3446,282 +3111,6 @@
         <w:rPr>
           <w:rFonts w:ascii="Calibri" w:hAnsi="Calibri" w:cs="Calibri"/>
           <w:bCs/>
-          <w:sz w:val="22"/>
-          <w:szCs w:val="22"/>
-        </w:rPr>
-      </w:pPr>
-    </w:p>
-    <w:p>
-      <w:pPr>
-        <w:pBdr>
-          <w:bottom w:val="single" w:sz="6" w:space="1" w:color="auto"/>
-        </w:pBdr>
-        <w:rPr>
-          <w:rFonts w:ascii="Calibri" w:hAnsi="Calibri" w:cs="Calibri"/>
-          <w:b/>
-          <w:bCs/>
-          <w:smallCaps/>
-          <w:sz w:val="22"/>
-          <w:szCs w:val="22"/>
-        </w:rPr>
-      </w:pPr>
-      <w:r>
-        <w:rPr>
-          <w:rFonts w:ascii="Calibri" w:hAnsi="Calibri" w:cs="Calibri"/>
-          <w:b/>
-          <w:bCs/>
-          <w:smallCaps/>
-          <w:sz w:val="22"/>
-          <w:szCs w:val="22"/>
-        </w:rPr>
-        <w:t>Publications in Preparation and Review</w:t>
-      </w:r>
-    </w:p>
-    <w:p>
-      <w:pPr>
-        <w:ind w:left="720" w:hanging="720"/>
-        <w:rPr>
-          <w:rFonts w:ascii="Calibri" w:hAnsi="Calibri" w:cs="Calibri"/>
-          <w:bCs/>
-          <w:i/>
-          <w:iCs/>
-          <w:sz w:val="22"/>
-          <w:szCs w:val="22"/>
-        </w:rPr>
-      </w:pPr>
-      <w:r>
-        <w:rPr>
-          <w:rFonts w:ascii="Calibri" w:hAnsi="Calibri" w:cs="Calibri"/>
-          <w:b/>
-          <w:sz w:val="22"/>
-          <w:szCs w:val="22"/>
-        </w:rPr>
-        <w:t>Cardoso, A.W.</w:t>
-      </w:r>
-      <w:r>
-        <w:rPr>
-          <w:rFonts w:ascii="Calibri" w:hAnsi="Calibri" w:cs="Calibri"/>
-          <w:bCs/>
-          <w:sz w:val="22"/>
-          <w:szCs w:val="22"/>
-        </w:rPr>
-        <w:t xml:space="preserve">; Archibald, S.; </w:t>
-      </w:r>
-      <w:r>
-        <w:rPr>
-          <w:rFonts w:ascii="Calibri" w:hAnsi="Calibri" w:cs="Calibri"/>
-          <w:bCs/>
-          <w:sz w:val="22"/>
-          <w:szCs w:val="22"/>
-        </w:rPr>
-        <w:t xml:space="preserve">Govender, N.; </w:t>
-      </w:r>
-      <w:r>
-        <w:rPr>
-          <w:rFonts w:ascii="Calibri" w:hAnsi="Calibri" w:cs="Calibri"/>
-          <w:bCs/>
-          <w:sz w:val="22"/>
-          <w:szCs w:val="22"/>
-        </w:rPr>
-        <w:t xml:space="preserve">Bond, W. J.; </w:t>
-      </w:r>
-      <w:proofErr w:type="spellStart"/>
-      <w:r>
-        <w:rPr>
-          <w:rFonts w:ascii="Calibri" w:hAnsi="Calibri" w:cs="Calibri"/>
-          <w:bCs/>
-          <w:sz w:val="22"/>
-          <w:szCs w:val="22"/>
-        </w:rPr>
-        <w:t>Coetsee</w:t>
-      </w:r>
-      <w:proofErr w:type="spellEnd"/>
-      <w:r>
-        <w:rPr>
-          <w:rFonts w:ascii="Calibri" w:hAnsi="Calibri" w:cs="Calibri"/>
-          <w:bCs/>
-          <w:sz w:val="22"/>
-          <w:szCs w:val="22"/>
-        </w:rPr>
-        <w:t xml:space="preserve">, C.; </w:t>
-      </w:r>
-      <w:r>
-        <w:rPr>
-          <w:rFonts w:ascii="Calibri" w:hAnsi="Calibri" w:cs="Calibri"/>
-          <w:bCs/>
-          <w:sz w:val="22"/>
-          <w:szCs w:val="22"/>
-        </w:rPr>
-        <w:t xml:space="preserve">Strydom, T.; </w:t>
-      </w:r>
-      <w:proofErr w:type="spellStart"/>
-      <w:r>
-        <w:rPr>
-          <w:rFonts w:ascii="Calibri" w:hAnsi="Calibri" w:cs="Calibri"/>
-          <w:bCs/>
-          <w:sz w:val="22"/>
-          <w:szCs w:val="22"/>
-        </w:rPr>
-        <w:t>Mpanza</w:t>
-      </w:r>
-      <w:proofErr w:type="spellEnd"/>
-      <w:r>
-        <w:rPr>
-          <w:rFonts w:ascii="Calibri" w:hAnsi="Calibri" w:cs="Calibri"/>
-          <w:bCs/>
-          <w:sz w:val="22"/>
-          <w:szCs w:val="22"/>
-        </w:rPr>
-        <w:t xml:space="preserve">, N; </w:t>
-      </w:r>
-      <w:proofErr w:type="spellStart"/>
-      <w:r>
-        <w:rPr>
-          <w:rFonts w:ascii="Calibri" w:hAnsi="Calibri" w:cs="Calibri"/>
-          <w:bCs/>
-          <w:sz w:val="22"/>
-          <w:szCs w:val="22"/>
-        </w:rPr>
-        <w:t>Koumba-Pambo</w:t>
-      </w:r>
-      <w:proofErr w:type="spellEnd"/>
-      <w:r>
-        <w:rPr>
-          <w:rFonts w:ascii="Calibri" w:hAnsi="Calibri" w:cs="Calibri"/>
-          <w:bCs/>
-          <w:sz w:val="22"/>
-          <w:szCs w:val="22"/>
-        </w:rPr>
-        <w:t xml:space="preserve">, F.; </w:t>
-      </w:r>
-      <w:proofErr w:type="spellStart"/>
-      <w:r>
-        <w:rPr>
-          <w:rFonts w:ascii="Calibri" w:hAnsi="Calibri" w:cs="Calibri"/>
-          <w:bCs/>
-          <w:sz w:val="22"/>
-          <w:szCs w:val="22"/>
-        </w:rPr>
-        <w:t>Edzang</w:t>
-      </w:r>
-      <w:proofErr w:type="spellEnd"/>
-      <w:r>
-        <w:rPr>
-          <w:rFonts w:ascii="Calibri" w:hAnsi="Calibri" w:cs="Calibri"/>
-          <w:bCs/>
-          <w:sz w:val="22"/>
-          <w:szCs w:val="22"/>
-        </w:rPr>
-        <w:t xml:space="preserve"> </w:t>
-      </w:r>
-      <w:r>
-        <w:rPr>
-          <w:rFonts w:ascii="Calibri" w:hAnsi="Calibri" w:cs="Calibri"/>
-          <w:bCs/>
-          <w:sz w:val="22"/>
-          <w:szCs w:val="22"/>
-        </w:rPr>
-        <w:t xml:space="preserve">Ndong, J.; </w:t>
-      </w:r>
-      <w:proofErr w:type="spellStart"/>
-      <w:r>
-        <w:rPr>
-          <w:rFonts w:ascii="Calibri" w:hAnsi="Calibri" w:cs="Calibri"/>
-          <w:bCs/>
-          <w:sz w:val="22"/>
-          <w:szCs w:val="22"/>
-        </w:rPr>
-        <w:t>Makaga</w:t>
-      </w:r>
-      <w:proofErr w:type="spellEnd"/>
-      <w:r>
-        <w:rPr>
-          <w:rFonts w:ascii="Calibri" w:hAnsi="Calibri" w:cs="Calibri"/>
-          <w:bCs/>
-          <w:sz w:val="22"/>
-          <w:szCs w:val="22"/>
-        </w:rPr>
-        <w:t xml:space="preserve">, L.; </w:t>
-      </w:r>
-      <w:r>
-        <w:rPr>
-          <w:rFonts w:ascii="Calibri" w:hAnsi="Calibri" w:cs="Calibri"/>
-          <w:bCs/>
-          <w:sz w:val="22"/>
-          <w:szCs w:val="22"/>
-        </w:rPr>
-        <w:t xml:space="preserve">Lehmann, D.; </w:t>
-      </w:r>
-      <w:r>
-        <w:rPr>
-          <w:rFonts w:ascii="Calibri" w:hAnsi="Calibri" w:cs="Calibri"/>
-          <w:bCs/>
-          <w:sz w:val="22"/>
-          <w:szCs w:val="22"/>
-        </w:rPr>
-        <w:t xml:space="preserve">Strydom, T.; Tillman, D.; Wragg, P.; </w:t>
-      </w:r>
-      <w:proofErr w:type="spellStart"/>
-      <w:r>
-        <w:rPr>
-          <w:rFonts w:ascii="Calibri" w:hAnsi="Calibri" w:cs="Calibri"/>
-          <w:bCs/>
-          <w:sz w:val="22"/>
-          <w:szCs w:val="22"/>
-        </w:rPr>
-        <w:t>Staver</w:t>
-      </w:r>
-      <w:proofErr w:type="spellEnd"/>
-      <w:r>
-        <w:rPr>
-          <w:rFonts w:ascii="Calibri" w:hAnsi="Calibri" w:cs="Calibri"/>
-          <w:bCs/>
-          <w:sz w:val="22"/>
-          <w:szCs w:val="22"/>
-        </w:rPr>
-        <w:t xml:space="preserve">, </w:t>
-      </w:r>
-      <w:r>
-        <w:rPr>
-          <w:rFonts w:ascii="Calibri" w:hAnsi="Calibri" w:cs="Calibri"/>
-          <w:bCs/>
-          <w:sz w:val="22"/>
-          <w:szCs w:val="22"/>
-        </w:rPr>
-        <w:t xml:space="preserve">A. </w:t>
-      </w:r>
-      <w:r>
-        <w:rPr>
-          <w:rFonts w:ascii="Calibri" w:hAnsi="Calibri" w:cs="Calibri"/>
-          <w:bCs/>
-          <w:sz w:val="22"/>
-          <w:szCs w:val="22"/>
-        </w:rPr>
-        <w:t xml:space="preserve">C. </w:t>
-      </w:r>
-      <w:r>
-        <w:rPr>
-          <w:rFonts w:ascii="Calibri" w:hAnsi="Calibri" w:cs="Calibri"/>
-          <w:bCs/>
-          <w:sz w:val="22"/>
-          <w:szCs w:val="22"/>
-        </w:rPr>
-        <w:t>Quantifying the environmental limits to fire spread in grass-dominated ecosystems</w:t>
-      </w:r>
-      <w:r>
-        <w:rPr>
-          <w:rFonts w:ascii="Calibri" w:hAnsi="Calibri" w:cs="Calibri"/>
-          <w:bCs/>
-          <w:sz w:val="22"/>
-          <w:szCs w:val="22"/>
-        </w:rPr>
-        <w:t xml:space="preserve">. </w:t>
-      </w:r>
-    </w:p>
-    <w:p>
-      <w:pPr>
-        <w:rPr>
-          <w:rFonts w:ascii="Calibri" w:hAnsi="Calibri" w:cs="Calibri"/>
           <w:sz w:val="22"/>
           <w:szCs w:val="22"/>
         </w:rPr>
@@ -3836,46 +3225,6 @@
         </w:rPr>
         <w:t xml:space="preserve">, Julia, and Mortimer May Senior Scholar in Geography </w:t>
       </w:r>
-      <w:r>
-        <w:rPr>
-          <w:rFonts w:ascii="Calibri" w:hAnsi="Calibri" w:cs="Calibri"/>
-          <w:sz w:val="22"/>
-          <w:szCs w:val="22"/>
-        </w:rPr>
-        <w:t>(</w:t>
-      </w:r>
-      <w:r>
-        <w:rPr>
-          <w:rFonts w:ascii="Calibri" w:hAnsi="Calibri" w:cs="Calibri"/>
-          <w:sz w:val="22"/>
-          <w:szCs w:val="22"/>
-        </w:rPr>
-        <w:t>£</w:t>
-      </w:r>
-      <w:r>
-        <w:rPr>
-          <w:rFonts w:ascii="Calibri" w:hAnsi="Calibri" w:cs="Calibri"/>
-          <w:sz w:val="22"/>
-          <w:szCs w:val="22"/>
-        </w:rPr>
-        <w:t xml:space="preserve">78 000 </w:t>
-      </w:r>
-      <w:r>
-        <w:rPr>
-          <w:rFonts w:ascii="Calibri" w:hAnsi="Calibri" w:cs="Calibri"/>
-          <w:sz w:val="22"/>
-          <w:szCs w:val="22"/>
-        </w:rPr>
-        <w:t>to support research expenses during doctoral studies)</w:t>
-      </w:r>
-      <w:r>
-        <w:rPr>
-          <w:rFonts w:ascii="Calibri" w:hAnsi="Calibri" w:cs="Calibri"/>
-          <w:sz w:val="22"/>
-          <w:szCs w:val="22"/>
-        </w:rPr>
-        <w:t>.</w:t>
-      </w:r>
     </w:p>
     <w:p>
       <w:pPr>
@@ -3901,47 +3250,7 @@
           <w:szCs w:val="22"/>
         </w:rPr>
         <w:tab/>
-        <w:t>Commonwealth Scholarship (</w:t>
-      </w:r>
-      <w:r>
-        <w:rPr>
-          <w:rFonts w:ascii="Calibri" w:hAnsi="Calibri" w:cs="Calibri"/>
-          <w:sz w:val="22"/>
-          <w:szCs w:val="22"/>
-        </w:rPr>
-        <w:t>≈</w:t>
-      </w:r>
-      <w:r>
-        <w:rPr>
-          <w:rFonts w:ascii="Calibri" w:hAnsi="Calibri" w:cs="Calibri"/>
-          <w:sz w:val="22"/>
-          <w:szCs w:val="22"/>
-        </w:rPr>
-        <w:t>£</w:t>
-      </w:r>
-      <w:r>
-        <w:rPr>
-          <w:rFonts w:ascii="Calibri" w:hAnsi="Calibri" w:cs="Calibri"/>
-          <w:sz w:val="22"/>
-          <w:szCs w:val="22"/>
-        </w:rPr>
-        <w:t>120</w:t>
-      </w:r>
-      <w:r>
-        <w:rPr>
-          <w:rFonts w:ascii="Calibri" w:hAnsi="Calibri" w:cs="Calibri"/>
-          <w:sz w:val="22"/>
-          <w:szCs w:val="22"/>
-        </w:rPr>
-        <w:t> 000</w:t>
-      </w:r>
-      <w:r>
-        <w:rPr>
-          <w:rFonts w:ascii="Calibri" w:hAnsi="Calibri" w:cs="Calibri"/>
-          <w:sz w:val="22"/>
-          <w:szCs w:val="22"/>
-        </w:rPr>
-        <w:t xml:space="preserve"> doctoral scholarship to the University of Oxford)</w:t>
+        <w:t>Commonwealth Scholarship (doctoral scholarship to the University of Oxford)</w:t>
       </w:r>
       <w:r>
         <w:rPr>
@@ -4082,7 +3391,7 @@
           <w:sz w:val="22"/>
           <w:szCs w:val="22"/>
         </w:rPr>
-        <w:t>£1250 to</w:t>
+        <w:t>to</w:t>
       </w:r>
       <w:r>
         <w:rPr>
@@ -4173,14 +3482,6 @@
           <w:sz w:val="22"/>
           <w:szCs w:val="22"/>
         </w:rPr>
-        <w:t xml:space="preserve">£31 500 </w:t>
-      </w:r>
-      <w:r>
-        <w:rPr>
-          <w:rFonts w:ascii="Calibri" w:hAnsi="Calibri" w:cs="Calibri"/>
-          <w:sz w:val="22"/>
-          <w:szCs w:val="22"/>
-        </w:rPr>
         <w:t>M.Sc.</w:t>
       </w:r>
       <w:r>
@@ -4248,14 +3549,6 @@
           <w:sz w:val="22"/>
           <w:szCs w:val="22"/>
         </w:rPr>
-        <w:t xml:space="preserve">£32 000 </w:t>
-      </w:r>
-      <w:r>
-        <w:rPr>
-          <w:rFonts w:ascii="Calibri" w:hAnsi="Calibri" w:cs="Calibri"/>
-          <w:sz w:val="22"/>
-          <w:szCs w:val="22"/>
-        </w:rPr>
         <w:t xml:space="preserve">M.Sc. </w:t>
       </w:r>
       <w:r>
@@ -4355,30 +3648,6 @@
           <w:sz w:val="22"/>
           <w:szCs w:val="22"/>
         </w:rPr>
-        <w:t>R</w:t>
-      </w:r>
-      <w:r>
-        <w:rPr>
-          <w:rFonts w:ascii="Calibri" w:hAnsi="Calibri" w:cs="Calibri"/>
-          <w:sz w:val="22"/>
-          <w:szCs w:val="22"/>
-        </w:rPr>
-        <w:t>8</w:t>
-      </w:r>
-      <w:r>
-        <w:rPr>
-          <w:rFonts w:ascii="Calibri" w:hAnsi="Calibri" w:cs="Calibri"/>
-          <w:sz w:val="22"/>
-          <w:szCs w:val="22"/>
-        </w:rPr>
-        <w:t xml:space="preserve">0 000 </w:t>
-      </w:r>
-      <w:r>
-        <w:rPr>
-          <w:rFonts w:ascii="Calibri" w:hAnsi="Calibri" w:cs="Calibri"/>
-          <w:sz w:val="22"/>
-          <w:szCs w:val="22"/>
-        </w:rPr>
         <w:t xml:space="preserve">M.Sc. </w:t>
       </w:r>
       <w:r>
@@ -4446,14 +3715,6 @@
           <w:sz w:val="22"/>
           <w:szCs w:val="22"/>
         </w:rPr>
-        <w:t xml:space="preserve">R10 000 </w:t>
-      </w:r>
-      <w:r>
-        <w:rPr>
-          <w:rFonts w:ascii="Calibri" w:hAnsi="Calibri" w:cs="Calibri"/>
-          <w:sz w:val="22"/>
-          <w:szCs w:val="22"/>
-        </w:rPr>
         <w:t>B.Sc. Hons.</w:t>
       </w:r>
       <w:r>
@@ -4521,23 +3782,7 @@
           <w:sz w:val="22"/>
           <w:szCs w:val="22"/>
         </w:rPr>
-        <w:t>(</w:t>
-      </w:r>
-      <w:r>
-        <w:rPr>
-          <w:rFonts w:ascii="Calibri" w:hAnsi="Calibri" w:cs="Calibri"/>
-          <w:sz w:val="22"/>
-          <w:szCs w:val="22"/>
-        </w:rPr>
-        <w:t xml:space="preserve">≈R12 000 </w:t>
-      </w:r>
-      <w:r>
-        <w:rPr>
-          <w:rFonts w:ascii="Calibri" w:hAnsi="Calibri" w:cs="Calibri"/>
-          <w:sz w:val="22"/>
-          <w:szCs w:val="22"/>
-        </w:rPr>
-        <w:t xml:space="preserve">undergraduate </w:t>
+        <w:t xml:space="preserve">(undergraduate </w:t>
       </w:r>
       <w:r>
         <w:rPr>
@@ -4956,7 +4201,7 @@
           <w:sz w:val="22"/>
           <w:szCs w:val="22"/>
         </w:rPr>
-        <w:t>≈R30 000 undergraduate academic merit scholarship</w:t>
+        <w:t>undergraduate academic merit scholarship</w:t>
       </w:r>
       <w:r>
         <w:rPr>
@@ -5040,25 +4285,7 @@
           <w:sz w:val="22"/>
           <w:szCs w:val="22"/>
         </w:rPr>
-        <w:t>202</w:t>
-      </w:r>
-      <w:r>
-        <w:rPr>
-          <w:rFonts w:ascii="Calibri" w:hAnsi="Calibri" w:cs="Calibri"/>
-          <w:bCs/>
-          <w:sz w:val="22"/>
-          <w:szCs w:val="22"/>
-        </w:rPr>
-        <w:t>1</w:t>
-      </w:r>
-      <w:r>
-        <w:rPr>
-          <w:rFonts w:ascii="Calibri" w:hAnsi="Calibri" w:cs="Calibri"/>
-          <w:bCs/>
-          <w:sz w:val="22"/>
-          <w:szCs w:val="22"/>
-        </w:rPr>
-        <w:t xml:space="preserve"> </w:t>
+        <w:t xml:space="preserve">2021 </w:t>
       </w:r>
       <w:r>
         <w:rPr>
@@ -5068,42 +4295,7 @@
           <w:szCs w:val="22"/>
         </w:rPr>
         <w:tab/>
-      </w:r>
-      <w:r>
-        <w:rPr>
-          <w:rFonts w:ascii="Calibri" w:hAnsi="Calibri" w:cs="Calibri"/>
-          <w:bCs/>
-          <w:sz w:val="22"/>
-          <w:szCs w:val="22"/>
-        </w:rPr>
-        <w:t>Co-s</w:t>
-      </w:r>
-      <w:r>
-        <w:rPr>
-          <w:rFonts w:ascii="Calibri" w:hAnsi="Calibri" w:cs="Calibri"/>
-          <w:bCs/>
-          <w:sz w:val="22"/>
-          <w:szCs w:val="22"/>
-        </w:rPr>
-        <w:t xml:space="preserve">upervised the undergraduate </w:t>
-      </w:r>
-      <w:r>
-        <w:rPr>
-          <w:rFonts w:ascii="Calibri" w:hAnsi="Calibri" w:cs="Calibri"/>
-          <w:bCs/>
-          <w:sz w:val="22"/>
-          <w:szCs w:val="22"/>
-        </w:rPr>
-        <w:t>thesis</w:t>
-      </w:r>
-      <w:r>
-        <w:rPr>
-          <w:rFonts w:ascii="Calibri" w:hAnsi="Calibri" w:cs="Calibri"/>
-          <w:bCs/>
-          <w:sz w:val="22"/>
-          <w:szCs w:val="22"/>
-        </w:rPr>
-        <w:t xml:space="preserve"> of </w:t>
+        <w:t xml:space="preserve">Co-supervised the undergraduate thesis of </w:t>
       </w:r>
       <w:proofErr w:type="spellStart"/>
       <w:r>
@@ -5557,16 +4749,7 @@
           <w:sz w:val="22"/>
           <w:szCs w:val="22"/>
         </w:rPr>
-        <w:t>202</w:t>
-      </w:r>
-      <w:r>
-        <w:rPr>
-          <w:rFonts w:ascii="Calibri" w:hAnsi="Calibri" w:cs="Calibri"/>
-          <w:bCs/>
-          <w:sz w:val="22"/>
-          <w:szCs w:val="22"/>
-        </w:rPr>
-        <w:t>1</w:t>
+        <w:t>2021</w:t>
       </w:r>
       <w:r>
         <w:rPr>
@@ -5576,60 +4759,7 @@
           <w:szCs w:val="22"/>
         </w:rPr>
         <w:tab/>
-      </w:r>
-      <w:r>
-        <w:rPr>
-          <w:rFonts w:ascii="Calibri" w:hAnsi="Calibri" w:cs="Calibri"/>
-          <w:bCs/>
-          <w:sz w:val="22"/>
-          <w:szCs w:val="22"/>
-        </w:rPr>
-        <w:t>Will c</w:t>
-      </w:r>
-      <w:r>
-        <w:rPr>
-          <w:rFonts w:ascii="Calibri" w:hAnsi="Calibri" w:cs="Calibri"/>
-          <w:bCs/>
-          <w:sz w:val="22"/>
-          <w:szCs w:val="22"/>
-        </w:rPr>
-        <w:t xml:space="preserve">omplete the </w:t>
-      </w:r>
-      <w:r>
-        <w:rPr>
-          <w:rFonts w:ascii="Calibri" w:hAnsi="Calibri" w:cs="Calibri"/>
-          <w:bCs/>
-          <w:sz w:val="22"/>
-          <w:szCs w:val="22"/>
-        </w:rPr>
-        <w:t>“Mental Health First Aid</w:t>
-      </w:r>
-      <w:r>
-        <w:rPr>
-          <w:rFonts w:ascii="Calibri" w:hAnsi="Calibri" w:cs="Calibri"/>
-          <w:bCs/>
-          <w:sz w:val="22"/>
-          <w:szCs w:val="22"/>
-        </w:rPr>
-        <w:t>”</w:t>
-      </w:r>
-      <w:r>
-        <w:rPr>
-          <w:rFonts w:ascii="Calibri" w:hAnsi="Calibri" w:cs="Calibri"/>
-          <w:bCs/>
-          <w:sz w:val="22"/>
-          <w:szCs w:val="22"/>
-        </w:rPr>
-        <w:t xml:space="preserve"> certification</w:t>
-      </w:r>
-      <w:r>
-        <w:rPr>
-          <w:rFonts w:ascii="Calibri" w:hAnsi="Calibri" w:cs="Calibri"/>
-          <w:bCs/>
-          <w:sz w:val="22"/>
-          <w:szCs w:val="22"/>
-        </w:rPr>
-        <w:t>, Yale University.</w:t>
+        <w:t>Will complete the “Mental Health First Aid” certification, Yale University.</w:t>
       </w:r>
     </w:p>
     <w:p>
@@ -5649,16 +4779,7 @@
           <w:sz w:val="22"/>
           <w:szCs w:val="22"/>
         </w:rPr>
-        <w:t>202</w:t>
-      </w:r>
-      <w:r>
-        <w:rPr>
-          <w:rFonts w:ascii="Calibri" w:hAnsi="Calibri" w:cs="Calibri"/>
-          <w:bCs/>
-          <w:sz w:val="22"/>
-          <w:szCs w:val="22"/>
-        </w:rPr>
-        <w:t>1</w:t>
+        <w:t>2021</w:t>
       </w:r>
       <w:r>
         <w:rPr>
@@ -5668,25 +4789,7 @@
           <w:szCs w:val="22"/>
         </w:rPr>
         <w:tab/>
-        <w:t>Completed the “</w:t>
-      </w:r>
-      <w:r>
-        <w:rPr>
-          <w:rFonts w:ascii="Calibri" w:hAnsi="Calibri" w:cs="Calibri"/>
-          <w:bCs/>
-          <w:sz w:val="22"/>
-          <w:szCs w:val="22"/>
-        </w:rPr>
-        <w:t>Peer learning through technology</w:t>
-      </w:r>
-      <w:r>
-        <w:rPr>
-          <w:rFonts w:ascii="Calibri" w:hAnsi="Calibri" w:cs="Calibri"/>
-          <w:bCs/>
-          <w:sz w:val="22"/>
-          <w:szCs w:val="22"/>
-        </w:rPr>
-        <w:t>” course, Yale University.</w:t>
+        <w:t>Completed the “Peer learning through technology” course, Yale University.</w:t>
       </w:r>
     </w:p>
     <w:p>
@@ -5887,7 +4990,6 @@
           <w:sz w:val="22"/>
           <w:szCs w:val="22"/>
         </w:rPr>
-        <w:lastRenderedPageBreak/>
         <w:t xml:space="preserve">2019 </w:t>
       </w:r>
       <w:r>
@@ -6053,16 +5155,8 @@
           <w:sz w:val="22"/>
           <w:szCs w:val="22"/>
         </w:rPr>
-        <w:t>202</w:t>
-      </w:r>
-      <w:r>
-        <w:rPr>
-          <w:rFonts w:ascii="Calibri" w:hAnsi="Calibri" w:cs="Calibri"/>
-          <w:bCs/>
-          <w:sz w:val="22"/>
-          <w:szCs w:val="22"/>
-        </w:rPr>
-        <w:t>1</w:t>
+        <w:lastRenderedPageBreak/>
+        <w:t>2021</w:t>
       </w:r>
       <w:r>
         <w:rPr>
@@ -6072,79 +5166,7 @@
           <w:szCs w:val="22"/>
         </w:rPr>
         <w:tab/>
-        <w:t xml:space="preserve">“Fires, </w:t>
-      </w:r>
-      <w:r>
-        <w:rPr>
-          <w:rFonts w:ascii="Calibri" w:hAnsi="Calibri" w:cs="Calibri"/>
-          <w:bCs/>
-          <w:sz w:val="22"/>
-          <w:szCs w:val="22"/>
-        </w:rPr>
-        <w:t>plants, and ecological thresholds</w:t>
-      </w:r>
-      <w:r>
-        <w:rPr>
-          <w:rFonts w:ascii="Calibri" w:hAnsi="Calibri" w:cs="Calibri"/>
-          <w:bCs/>
-          <w:sz w:val="22"/>
-          <w:szCs w:val="22"/>
-        </w:rPr>
-        <w:t xml:space="preserve">”, </w:t>
-      </w:r>
-      <w:r>
-        <w:rPr>
-          <w:rFonts w:ascii="Calibri" w:hAnsi="Calibri" w:cs="Calibri"/>
-          <w:bCs/>
-          <w:sz w:val="22"/>
-          <w:szCs w:val="22"/>
-        </w:rPr>
-        <w:t>Davies Lab, Department of Organismic and Evolutionary Biology</w:t>
-      </w:r>
-      <w:r>
-        <w:rPr>
-          <w:rFonts w:ascii="Calibri" w:hAnsi="Calibri" w:cs="Calibri"/>
-          <w:bCs/>
-          <w:sz w:val="22"/>
-          <w:szCs w:val="22"/>
-        </w:rPr>
-        <w:t xml:space="preserve">, </w:t>
-      </w:r>
-      <w:r>
-        <w:rPr>
-          <w:rFonts w:ascii="Calibri" w:hAnsi="Calibri" w:cs="Calibri"/>
-          <w:bCs/>
-          <w:sz w:val="22"/>
-          <w:szCs w:val="22"/>
-        </w:rPr>
-        <w:t>Harvard University</w:t>
-      </w:r>
-      <w:r>
-        <w:rPr>
-          <w:rFonts w:ascii="Calibri" w:hAnsi="Calibri" w:cs="Calibri"/>
-          <w:bCs/>
-          <w:sz w:val="22"/>
-          <w:szCs w:val="22"/>
-        </w:rPr>
-        <w:t xml:space="preserve">, </w:t>
-      </w:r>
-      <w:r>
-        <w:rPr>
-          <w:rFonts w:ascii="Calibri" w:hAnsi="Calibri" w:cs="Calibri"/>
-          <w:bCs/>
-          <w:sz w:val="22"/>
-          <w:szCs w:val="22"/>
-        </w:rPr>
-        <w:t>USA</w:t>
-      </w:r>
-      <w:r>
-        <w:rPr>
-          <w:rFonts w:ascii="Calibri" w:hAnsi="Calibri" w:cs="Calibri"/>
-          <w:bCs/>
-          <w:sz w:val="22"/>
-          <w:szCs w:val="22"/>
-        </w:rPr>
-        <w:t>.</w:t>
+        <w:t>“Fires, plants, and ecological thresholds”, Davies Lab, Department of Organismic and Evolutionary Biology, Harvard University, USA.</w:t>
       </w:r>
     </w:p>
     <w:p>
@@ -6164,16 +5186,7 @@
           <w:sz w:val="22"/>
           <w:szCs w:val="22"/>
         </w:rPr>
-        <w:t>202</w:t>
-      </w:r>
-      <w:r>
-        <w:rPr>
-          <w:rFonts w:ascii="Calibri" w:hAnsi="Calibri" w:cs="Calibri"/>
-          <w:bCs/>
-          <w:sz w:val="22"/>
-          <w:szCs w:val="22"/>
-        </w:rPr>
-        <w:t>1</w:t>
+        <w:t>2021</w:t>
       </w:r>
       <w:r>
         <w:rPr>
@@ -6183,61 +5196,7 @@
           <w:szCs w:val="22"/>
         </w:rPr>
         <w:tab/>
-        <w:t xml:space="preserve">“Fires, plants, and ecological thresholds”, </w:t>
-      </w:r>
-      <w:r>
-        <w:rPr>
-          <w:rFonts w:ascii="Calibri" w:hAnsi="Calibri" w:cs="Calibri"/>
-          <w:bCs/>
-          <w:sz w:val="22"/>
-          <w:szCs w:val="22"/>
-        </w:rPr>
-        <w:t>Ecosystems</w:t>
-      </w:r>
-      <w:r>
-        <w:rPr>
-          <w:rFonts w:ascii="Calibri" w:hAnsi="Calibri" w:cs="Calibri"/>
-          <w:bCs/>
-          <w:sz w:val="22"/>
-          <w:szCs w:val="22"/>
-        </w:rPr>
-        <w:t xml:space="preserve"> Lab</w:t>
-      </w:r>
-      <w:r>
-        <w:rPr>
-          <w:rFonts w:ascii="Calibri" w:hAnsi="Calibri" w:cs="Calibri"/>
-          <w:bCs/>
-          <w:sz w:val="22"/>
-          <w:szCs w:val="22"/>
-        </w:rPr>
-        <w:t>, School of Geography and the Environment</w:t>
-      </w:r>
-      <w:r>
-        <w:rPr>
-          <w:rFonts w:ascii="Calibri" w:hAnsi="Calibri" w:cs="Calibri"/>
-          <w:bCs/>
-          <w:sz w:val="22"/>
-          <w:szCs w:val="22"/>
-        </w:rPr>
-        <w:t>, University of Oxford,</w:t>
-      </w:r>
-      <w:r>
-        <w:rPr>
-          <w:rFonts w:ascii="Calibri" w:hAnsi="Calibri" w:cs="Calibri"/>
-          <w:bCs/>
-          <w:sz w:val="22"/>
-          <w:szCs w:val="22"/>
-        </w:rPr>
-        <w:t xml:space="preserve"> UK</w:t>
-      </w:r>
-      <w:r>
-        <w:rPr>
-          <w:rFonts w:ascii="Calibri" w:hAnsi="Calibri" w:cs="Calibri"/>
-          <w:bCs/>
-          <w:sz w:val="22"/>
-          <w:szCs w:val="22"/>
-        </w:rPr>
-        <w:t>.</w:t>
+        <w:t>“Fires, plants, and ecological thresholds”, Ecosystems Lab, School of Geography and the Environment, University of Oxford, UK.</w:t>
       </w:r>
     </w:p>
     <w:p>
@@ -7007,34 +5966,7 @@
           <w:sz w:val="22"/>
           <w:szCs w:val="22"/>
         </w:rPr>
-        <w:t xml:space="preserve">WGII contribution to the </w:t>
-      </w:r>
-      <w:r>
-        <w:rPr>
-          <w:rFonts w:ascii="Calibri" w:hAnsi="Calibri" w:cs="Calibri"/>
-          <w:bCs/>
-          <w:sz w:val="22"/>
-          <w:szCs w:val="22"/>
-        </w:rPr>
-        <w:t xml:space="preserve">IPCC </w:t>
-      </w:r>
-      <w:r>
-        <w:rPr>
-          <w:rFonts w:ascii="Calibri" w:hAnsi="Calibri" w:cs="Calibri"/>
-          <w:bCs/>
-          <w:sz w:val="22"/>
-          <w:szCs w:val="22"/>
-        </w:rPr>
-        <w:t>Sixth Assessment Report</w:t>
-      </w:r>
-      <w:r>
-        <w:rPr>
-          <w:rFonts w:ascii="Calibri" w:hAnsi="Calibri" w:cs="Calibri"/>
-          <w:bCs/>
-          <w:sz w:val="22"/>
-          <w:szCs w:val="22"/>
-        </w:rPr>
-        <w:t xml:space="preserve">, </w:t>
+        <w:t xml:space="preserve">WGII contribution to the IPCC Sixth Assessment Report, </w:t>
       </w:r>
       <w:r>
         <w:rPr>

</xml_diff>